<commit_message>
2023-06-14 Hockey Pool Sheets
</commit_message>
<xml_diff>
--- a/Python/Hockey pool/2023/BWS Hockey Pool 2023 Final Results.docx
+++ b/Python/Hockey pool/2023/BWS Hockey Pool 2023 Final Results.docx
@@ -821,6 +821,822 @@
           <w:lang w:val="en-US"/>
         </w:rPr>
         <w:t>.</w:t>
+      </w:r>
+    </w:p>
+    <w:p>
+      <w:pPr>
+        <w:rPr>
+          <w:sz w:val="24"/>
+          <w:szCs w:val="24"/>
+          <w:lang w:val="en-US"/>
+        </w:rPr>
+      </w:pPr>
+      <w:r>
+        <w:rPr>
+          <w:sz w:val="24"/>
+          <w:szCs w:val="24"/>
+          <w:lang w:val="en-US"/>
+        </w:rPr>
+        <w:br w:type="page"/>
+      </w:r>
+    </w:p>
+    <w:p>
+      <w:pPr>
+        <w:rPr>
+          <w:sz w:val="24"/>
+          <w:szCs w:val="24"/>
+          <w:lang w:val="en-US"/>
+        </w:rPr>
+      </w:pPr>
+      <w:r>
+        <w:rPr>
+          <w:sz w:val="24"/>
+          <w:szCs w:val="24"/>
+          <w:lang w:val="en-US"/>
+        </w:rPr>
+        <w:lastRenderedPageBreak/>
+        <w:t>Most Points Round 1</w:t>
+      </w:r>
+    </w:p>
+    <w:p>
+      <w:pPr>
+        <w:pStyle w:val="ListParagraph"/>
+        <w:numPr>
+          <w:ilvl w:val="0"/>
+          <w:numId w:val="3"/>
+        </w:numPr>
+        <w:rPr>
+          <w:sz w:val="24"/>
+          <w:szCs w:val="24"/>
+          <w:lang w:val="en-US"/>
+        </w:rPr>
+      </w:pPr>
+      <w:r>
+        <w:rPr>
+          <w:sz w:val="24"/>
+          <w:szCs w:val="24"/>
+          <w:lang w:val="en-US"/>
+        </w:rPr>
+        <w:t>(135)</w:t>
+      </w:r>
+      <w:r>
+        <w:rPr>
+          <w:sz w:val="24"/>
+          <w:szCs w:val="24"/>
+          <w:lang w:val="en-US"/>
+        </w:rPr>
+        <w:tab/>
+        <w:t>Lester B</w:t>
+      </w:r>
+    </w:p>
+    <w:p>
+      <w:pPr>
+        <w:pStyle w:val="ListParagraph"/>
+        <w:numPr>
+          <w:ilvl w:val="0"/>
+          <w:numId w:val="3"/>
+        </w:numPr>
+        <w:rPr>
+          <w:sz w:val="24"/>
+          <w:szCs w:val="24"/>
+          <w:lang w:val="en-US"/>
+        </w:rPr>
+      </w:pPr>
+      <w:r>
+        <w:rPr>
+          <w:sz w:val="24"/>
+          <w:szCs w:val="24"/>
+          <w:lang w:val="en-US"/>
+        </w:rPr>
+        <w:t>(133)</w:t>
+      </w:r>
+      <w:r>
+        <w:rPr>
+          <w:sz w:val="24"/>
+          <w:szCs w:val="24"/>
+          <w:lang w:val="en-US"/>
+        </w:rPr>
+        <w:tab/>
+        <w:t>Wyatt L</w:t>
+      </w:r>
+    </w:p>
+    <w:p>
+      <w:pPr>
+        <w:pStyle w:val="ListParagraph"/>
+        <w:numPr>
+          <w:ilvl w:val="0"/>
+          <w:numId w:val="3"/>
+        </w:numPr>
+        <w:rPr>
+          <w:sz w:val="24"/>
+          <w:szCs w:val="24"/>
+          <w:lang w:val="en-US"/>
+        </w:rPr>
+      </w:pPr>
+      <w:r>
+        <w:rPr>
+          <w:sz w:val="24"/>
+          <w:szCs w:val="24"/>
+          <w:lang w:val="en-US"/>
+        </w:rPr>
+        <w:t>(132)</w:t>
+      </w:r>
+      <w:r>
+        <w:rPr>
+          <w:sz w:val="24"/>
+          <w:szCs w:val="24"/>
+          <w:lang w:val="en-US"/>
+        </w:rPr>
+        <w:tab/>
+        <w:t>Gus B</w:t>
+      </w:r>
+    </w:p>
+    <w:p>
+      <w:pPr>
+        <w:rPr>
+          <w:sz w:val="24"/>
+          <w:szCs w:val="24"/>
+          <w:lang w:val="en-US"/>
+        </w:rPr>
+      </w:pPr>
+      <w:r>
+        <w:rPr>
+          <w:sz w:val="24"/>
+          <w:szCs w:val="24"/>
+          <w:lang w:val="en-US"/>
+        </w:rPr>
+        <w:t>Most Points Round 2</w:t>
+      </w:r>
+    </w:p>
+    <w:p>
+      <w:pPr>
+        <w:pStyle w:val="ListParagraph"/>
+        <w:numPr>
+          <w:ilvl w:val="0"/>
+          <w:numId w:val="3"/>
+        </w:numPr>
+        <w:rPr>
+          <w:sz w:val="24"/>
+          <w:szCs w:val="24"/>
+          <w:lang w:val="en-US"/>
+        </w:rPr>
+      </w:pPr>
+      <w:r>
+        <w:rPr>
+          <w:sz w:val="24"/>
+          <w:szCs w:val="24"/>
+          <w:lang w:val="en-US"/>
+        </w:rPr>
+        <w:t>(75)</w:t>
+      </w:r>
+      <w:r>
+        <w:rPr>
+          <w:sz w:val="24"/>
+          <w:szCs w:val="24"/>
+          <w:lang w:val="en-US"/>
+        </w:rPr>
+        <w:tab/>
+        <w:t>Mount Delight</w:t>
+      </w:r>
+    </w:p>
+    <w:p>
+      <w:pPr>
+        <w:pStyle w:val="ListParagraph"/>
+        <w:numPr>
+          <w:ilvl w:val="0"/>
+          <w:numId w:val="3"/>
+        </w:numPr>
+        <w:rPr>
+          <w:sz w:val="24"/>
+          <w:szCs w:val="24"/>
+          <w:lang w:val="en-US"/>
+        </w:rPr>
+      </w:pPr>
+      <w:r>
+        <w:rPr>
+          <w:sz w:val="24"/>
+          <w:szCs w:val="24"/>
+          <w:lang w:val="en-US"/>
+        </w:rPr>
+        <w:t>(72)</w:t>
+      </w:r>
+      <w:r>
+        <w:rPr>
+          <w:sz w:val="24"/>
+          <w:szCs w:val="24"/>
+          <w:lang w:val="en-US"/>
+        </w:rPr>
+        <w:tab/>
+        <w:t>Susan B</w:t>
+      </w:r>
+    </w:p>
+    <w:p>
+      <w:pPr>
+        <w:pStyle w:val="ListParagraph"/>
+        <w:numPr>
+          <w:ilvl w:val="0"/>
+          <w:numId w:val="3"/>
+        </w:numPr>
+        <w:rPr>
+          <w:sz w:val="24"/>
+          <w:szCs w:val="24"/>
+          <w:lang w:val="en-US"/>
+        </w:rPr>
+      </w:pPr>
+      <w:r>
+        <w:rPr>
+          <w:sz w:val="24"/>
+          <w:szCs w:val="24"/>
+          <w:lang w:val="en-US"/>
+        </w:rPr>
+        <w:t>(69)</w:t>
+      </w:r>
+      <w:r>
+        <w:rPr>
+          <w:sz w:val="24"/>
+          <w:szCs w:val="24"/>
+          <w:lang w:val="en-US"/>
+        </w:rPr>
+        <w:tab/>
+      </w:r>
+      <w:r>
+        <w:rPr>
+          <w:sz w:val="24"/>
+          <w:szCs w:val="24"/>
+          <w:lang w:val="en-US"/>
+        </w:rPr>
+        <w:t xml:space="preserve">Arnold D </w:t>
+      </w:r>
+    </w:p>
+    <w:p>
+      <w:pPr>
+        <w:rPr>
+          <w:sz w:val="24"/>
+          <w:szCs w:val="24"/>
+          <w:lang w:val="en-US"/>
+        </w:rPr>
+      </w:pPr>
+      <w:r>
+        <w:rPr>
+          <w:sz w:val="24"/>
+          <w:szCs w:val="24"/>
+          <w:lang w:val="en-US"/>
+        </w:rPr>
+        <w:t>Most Points Round 3</w:t>
+      </w:r>
+    </w:p>
+    <w:p>
+      <w:pPr>
+        <w:pStyle w:val="ListParagraph"/>
+        <w:numPr>
+          <w:ilvl w:val="0"/>
+          <w:numId w:val="3"/>
+        </w:numPr>
+        <w:rPr>
+          <w:sz w:val="24"/>
+          <w:szCs w:val="24"/>
+          <w:lang w:val="en-US"/>
+        </w:rPr>
+      </w:pPr>
+      <w:r>
+        <w:rPr>
+          <w:sz w:val="24"/>
+          <w:szCs w:val="24"/>
+          <w:lang w:val="en-US"/>
+        </w:rPr>
+        <w:t>(25)</w:t>
+      </w:r>
+      <w:r>
+        <w:rPr>
+          <w:sz w:val="24"/>
+          <w:szCs w:val="24"/>
+          <w:lang w:val="en-US"/>
+        </w:rPr>
+        <w:tab/>
+      </w:r>
+      <w:r>
+        <w:rPr>
+          <w:sz w:val="24"/>
+          <w:szCs w:val="24"/>
+          <w:lang w:val="en-US"/>
+        </w:rPr>
+        <w:t>Janet O, Lester B</w:t>
+      </w:r>
+    </w:p>
+    <w:p>
+      <w:pPr>
+        <w:pStyle w:val="ListParagraph"/>
+        <w:numPr>
+          <w:ilvl w:val="0"/>
+          <w:numId w:val="3"/>
+        </w:numPr>
+        <w:rPr>
+          <w:sz w:val="24"/>
+          <w:szCs w:val="24"/>
+          <w:lang w:val="en-US"/>
+        </w:rPr>
+      </w:pPr>
+      <w:r>
+        <w:rPr>
+          <w:sz w:val="24"/>
+          <w:szCs w:val="24"/>
+          <w:lang w:val="en-US"/>
+        </w:rPr>
+        <w:t>(18)</w:t>
+      </w:r>
+      <w:r>
+        <w:rPr>
+          <w:sz w:val="24"/>
+          <w:szCs w:val="24"/>
+          <w:lang w:val="en-US"/>
+        </w:rPr>
+        <w:tab/>
+        <w:t>Susan B, Gus B, Jason M</w:t>
+      </w:r>
+    </w:p>
+    <w:p>
+      <w:pPr>
+        <w:pStyle w:val="ListParagraph"/>
+        <w:numPr>
+          <w:ilvl w:val="0"/>
+          <w:numId w:val="3"/>
+        </w:numPr>
+        <w:rPr>
+          <w:sz w:val="24"/>
+          <w:szCs w:val="24"/>
+          <w:lang w:val="en-US"/>
+        </w:rPr>
+      </w:pPr>
+      <w:r>
+        <w:rPr>
+          <w:sz w:val="24"/>
+          <w:szCs w:val="24"/>
+          <w:lang w:val="en-US"/>
+        </w:rPr>
+        <w:t>(16)</w:t>
+      </w:r>
+      <w:r>
+        <w:rPr>
+          <w:sz w:val="24"/>
+          <w:szCs w:val="24"/>
+          <w:lang w:val="en-US"/>
+        </w:rPr>
+        <w:tab/>
+      </w:r>
+      <w:r>
+        <w:rPr>
+          <w:sz w:val="24"/>
+          <w:szCs w:val="24"/>
+          <w:lang w:val="en-US"/>
+        </w:rPr>
+        <w:t>Wyatt L, Justin T</w:t>
+      </w:r>
+    </w:p>
+    <w:p>
+      <w:pPr>
+        <w:rPr>
+          <w:sz w:val="24"/>
+          <w:szCs w:val="24"/>
+          <w:lang w:val="en-US"/>
+        </w:rPr>
+      </w:pPr>
+      <w:r>
+        <w:rPr>
+          <w:sz w:val="24"/>
+          <w:szCs w:val="24"/>
+          <w:lang w:val="en-US"/>
+        </w:rPr>
+        <w:t xml:space="preserve"> Most Points Round 4</w:t>
+      </w:r>
+    </w:p>
+    <w:p>
+      <w:pPr>
+        <w:pStyle w:val="ListParagraph"/>
+        <w:numPr>
+          <w:ilvl w:val="0"/>
+          <w:numId w:val="3"/>
+        </w:numPr>
+        <w:rPr>
+          <w:sz w:val="24"/>
+          <w:szCs w:val="24"/>
+          <w:lang w:val="en-US"/>
+        </w:rPr>
+      </w:pPr>
+      <w:r>
+        <w:rPr>
+          <w:sz w:val="24"/>
+          <w:szCs w:val="24"/>
+          <w:lang w:val="en-US"/>
+        </w:rPr>
+        <w:t>(25)</w:t>
+      </w:r>
+      <w:r>
+        <w:rPr>
+          <w:sz w:val="24"/>
+          <w:szCs w:val="24"/>
+          <w:lang w:val="en-US"/>
+        </w:rPr>
+        <w:tab/>
+        <w:t>Janet O</w:t>
+      </w:r>
+    </w:p>
+    <w:p>
+      <w:pPr>
+        <w:pStyle w:val="ListParagraph"/>
+        <w:numPr>
+          <w:ilvl w:val="0"/>
+          <w:numId w:val="3"/>
+        </w:numPr>
+        <w:rPr>
+          <w:sz w:val="24"/>
+          <w:szCs w:val="24"/>
+          <w:lang w:val="en-US"/>
+        </w:rPr>
+      </w:pPr>
+      <w:r>
+        <w:rPr>
+          <w:sz w:val="24"/>
+          <w:szCs w:val="24"/>
+          <w:lang w:val="en-US"/>
+        </w:rPr>
+        <w:t>(21)</w:t>
+      </w:r>
+      <w:r>
+        <w:rPr>
+          <w:sz w:val="24"/>
+          <w:szCs w:val="24"/>
+          <w:lang w:val="en-US"/>
+        </w:rPr>
+        <w:tab/>
+        <w:t xml:space="preserve">Lester B </w:t>
+      </w:r>
+    </w:p>
+    <w:p>
+      <w:pPr>
+        <w:pStyle w:val="ListParagraph"/>
+        <w:numPr>
+          <w:ilvl w:val="0"/>
+          <w:numId w:val="3"/>
+        </w:numPr>
+        <w:rPr>
+          <w:sz w:val="24"/>
+          <w:szCs w:val="24"/>
+          <w:lang w:val="en-US"/>
+        </w:rPr>
+      </w:pPr>
+      <w:r>
+        <w:rPr>
+          <w:sz w:val="24"/>
+          <w:szCs w:val="24"/>
+          <w:lang w:val="en-US"/>
+        </w:rPr>
+        <w:t>(20)</w:t>
+      </w:r>
+      <w:r>
+        <w:rPr>
+          <w:sz w:val="24"/>
+          <w:szCs w:val="24"/>
+          <w:lang w:val="en-US"/>
+        </w:rPr>
+        <w:tab/>
+        <w:t>Wyatt L</w:t>
+      </w:r>
+    </w:p>
+    <w:p>
+      <w:pPr>
+        <w:rPr>
+          <w:sz w:val="24"/>
+          <w:szCs w:val="24"/>
+          <w:lang w:val="en-US"/>
+        </w:rPr>
+      </w:pPr>
+      <w:r>
+        <w:rPr>
+          <w:sz w:val="24"/>
+          <w:szCs w:val="24"/>
+          <w:lang w:val="en-US"/>
+        </w:rPr>
+        <w:t>Most Games Played</w:t>
+      </w:r>
+    </w:p>
+    <w:p>
+      <w:pPr>
+        <w:pStyle w:val="ListParagraph"/>
+        <w:numPr>
+          <w:ilvl w:val="0"/>
+          <w:numId w:val="3"/>
+        </w:numPr>
+        <w:rPr>
+          <w:sz w:val="24"/>
+          <w:szCs w:val="24"/>
+          <w:lang w:val="en-US"/>
+        </w:rPr>
+      </w:pPr>
+      <w:r>
+        <w:rPr>
+          <w:sz w:val="24"/>
+          <w:szCs w:val="24"/>
+          <w:lang w:val="en-US"/>
+        </w:rPr>
+        <w:t>(279)</w:t>
+      </w:r>
+      <w:r>
+        <w:rPr>
+          <w:sz w:val="24"/>
+          <w:szCs w:val="24"/>
+          <w:lang w:val="en-US"/>
+        </w:rPr>
+        <w:tab/>
+        <w:t>Lester B</w:t>
+      </w:r>
+    </w:p>
+    <w:p>
+      <w:pPr>
+        <w:pStyle w:val="ListParagraph"/>
+        <w:numPr>
+          <w:ilvl w:val="0"/>
+          <w:numId w:val="3"/>
+        </w:numPr>
+        <w:rPr>
+          <w:sz w:val="24"/>
+          <w:szCs w:val="24"/>
+          <w:lang w:val="en-US"/>
+        </w:rPr>
+      </w:pPr>
+      <w:r>
+        <w:rPr>
+          <w:sz w:val="24"/>
+          <w:szCs w:val="24"/>
+          <w:lang w:val="en-US"/>
+        </w:rPr>
+        <w:t>(275)</w:t>
+      </w:r>
+      <w:r>
+        <w:rPr>
+          <w:sz w:val="24"/>
+          <w:szCs w:val="24"/>
+          <w:lang w:val="en-US"/>
+        </w:rPr>
+        <w:tab/>
+      </w:r>
+      <w:r>
+        <w:rPr>
+          <w:sz w:val="24"/>
+          <w:szCs w:val="24"/>
+          <w:lang w:val="en-US"/>
+        </w:rPr>
+        <w:t>Avery B</w:t>
+      </w:r>
+    </w:p>
+    <w:p>
+      <w:pPr>
+        <w:pStyle w:val="ListParagraph"/>
+        <w:numPr>
+          <w:ilvl w:val="0"/>
+          <w:numId w:val="3"/>
+        </w:numPr>
+        <w:rPr>
+          <w:sz w:val="24"/>
+          <w:szCs w:val="24"/>
+          <w:lang w:val="en-US"/>
+        </w:rPr>
+      </w:pPr>
+      <w:r>
+        <w:rPr>
+          <w:sz w:val="24"/>
+          <w:szCs w:val="24"/>
+          <w:lang w:val="en-US"/>
+        </w:rPr>
+        <w:t>(273)</w:t>
+      </w:r>
+      <w:r>
+        <w:rPr>
+          <w:sz w:val="24"/>
+          <w:szCs w:val="24"/>
+          <w:lang w:val="en-US"/>
+        </w:rPr>
+        <w:tab/>
+        <w:t>Jason M</w:t>
+      </w:r>
+    </w:p>
+    <w:p>
+      <w:pPr>
+        <w:rPr>
+          <w:sz w:val="24"/>
+          <w:szCs w:val="24"/>
+          <w:lang w:val="en-US"/>
+        </w:rPr>
+      </w:pPr>
+      <w:r>
+        <w:rPr>
+          <w:sz w:val="24"/>
+          <w:szCs w:val="24"/>
+          <w:lang w:val="en-US"/>
+        </w:rPr>
+        <w:t>Most Games Missed</w:t>
+      </w:r>
+    </w:p>
+    <w:p>
+      <w:pPr>
+        <w:pStyle w:val="ListParagraph"/>
+        <w:numPr>
+          <w:ilvl w:val="0"/>
+          <w:numId w:val="3"/>
+        </w:numPr>
+        <w:rPr>
+          <w:sz w:val="24"/>
+          <w:szCs w:val="24"/>
+          <w:lang w:val="en-US"/>
+        </w:rPr>
+      </w:pPr>
+      <w:r>
+        <w:rPr>
+          <w:sz w:val="24"/>
+          <w:szCs w:val="24"/>
+          <w:lang w:val="en-US"/>
+        </w:rPr>
+        <w:t>(44)</w:t>
+      </w:r>
+      <w:r>
+        <w:rPr>
+          <w:sz w:val="24"/>
+          <w:szCs w:val="24"/>
+          <w:lang w:val="en-US"/>
+        </w:rPr>
+        <w:tab/>
+        <w:t>Lori P</w:t>
+      </w:r>
+    </w:p>
+    <w:p>
+      <w:pPr>
+        <w:pStyle w:val="ListParagraph"/>
+        <w:numPr>
+          <w:ilvl w:val="0"/>
+          <w:numId w:val="3"/>
+        </w:numPr>
+        <w:rPr>
+          <w:sz w:val="24"/>
+          <w:szCs w:val="24"/>
+          <w:lang w:val="en-US"/>
+        </w:rPr>
+      </w:pPr>
+      <w:r>
+        <w:rPr>
+          <w:sz w:val="24"/>
+          <w:szCs w:val="24"/>
+          <w:lang w:val="en-US"/>
+        </w:rPr>
+        <w:t>(40)</w:t>
+      </w:r>
+      <w:r>
+        <w:rPr>
+          <w:sz w:val="24"/>
+          <w:szCs w:val="24"/>
+          <w:lang w:val="en-US"/>
+        </w:rPr>
+        <w:tab/>
+        <w:t>Annie D</w:t>
+      </w:r>
+    </w:p>
+    <w:p>
+      <w:pPr>
+        <w:pStyle w:val="ListParagraph"/>
+        <w:numPr>
+          <w:ilvl w:val="0"/>
+          <w:numId w:val="3"/>
+        </w:numPr>
+        <w:rPr>
+          <w:sz w:val="24"/>
+          <w:szCs w:val="24"/>
+          <w:lang w:val="en-US"/>
+        </w:rPr>
+      </w:pPr>
+      <w:r>
+        <w:rPr>
+          <w:sz w:val="24"/>
+          <w:szCs w:val="24"/>
+          <w:lang w:val="en-US"/>
+        </w:rPr>
+        <w:t>(30)</w:t>
+      </w:r>
+      <w:r>
+        <w:rPr>
+          <w:sz w:val="24"/>
+          <w:szCs w:val="24"/>
+          <w:lang w:val="en-US"/>
+        </w:rPr>
+        <w:tab/>
+        <w:t>Reid S</w:t>
+      </w:r>
+    </w:p>
+    <w:p>
+      <w:pPr>
+        <w:rPr>
+          <w:sz w:val="24"/>
+          <w:szCs w:val="24"/>
+          <w:lang w:val="en-US"/>
+        </w:rPr>
+      </w:pPr>
+      <w:r>
+        <w:rPr>
+          <w:sz w:val="24"/>
+          <w:szCs w:val="24"/>
+          <w:lang w:val="en-US"/>
+        </w:rPr>
+        <w:t>Most Points Per Game</w:t>
+      </w:r>
+    </w:p>
+    <w:p>
+      <w:pPr>
+        <w:pStyle w:val="ListParagraph"/>
+        <w:numPr>
+          <w:ilvl w:val="0"/>
+          <w:numId w:val="3"/>
+        </w:numPr>
+        <w:rPr>
+          <w:sz w:val="24"/>
+          <w:szCs w:val="24"/>
+          <w:lang w:val="en-US"/>
+        </w:rPr>
+      </w:pPr>
+      <w:r>
+        <w:rPr>
+          <w:sz w:val="24"/>
+          <w:szCs w:val="24"/>
+          <w:lang w:val="en-US"/>
+        </w:rPr>
+        <w:t>(0.88)</w:t>
+      </w:r>
+      <w:r>
+        <w:rPr>
+          <w:sz w:val="24"/>
+          <w:szCs w:val="24"/>
+          <w:lang w:val="en-US"/>
+        </w:rPr>
+        <w:tab/>
+        <w:t>Lester B</w:t>
+      </w:r>
+    </w:p>
+    <w:p>
+      <w:pPr>
+        <w:pStyle w:val="ListParagraph"/>
+        <w:numPr>
+          <w:ilvl w:val="0"/>
+          <w:numId w:val="3"/>
+        </w:numPr>
+        <w:rPr>
+          <w:sz w:val="24"/>
+          <w:szCs w:val="24"/>
+          <w:lang w:val="en-US"/>
+        </w:rPr>
+      </w:pPr>
+      <w:r>
+        <w:rPr>
+          <w:sz w:val="24"/>
+          <w:szCs w:val="24"/>
+          <w:lang w:val="en-US"/>
+        </w:rPr>
+        <w:t>(0.86)</w:t>
+      </w:r>
+      <w:r>
+        <w:rPr>
+          <w:sz w:val="24"/>
+          <w:szCs w:val="24"/>
+          <w:lang w:val="en-US"/>
+        </w:rPr>
+        <w:tab/>
+        <w:t>Mount Delight, Justin T</w:t>
+      </w:r>
+    </w:p>
+    <w:p>
+      <w:pPr>
+        <w:pStyle w:val="ListParagraph"/>
+        <w:numPr>
+          <w:ilvl w:val="0"/>
+          <w:numId w:val="3"/>
+        </w:numPr>
+        <w:rPr>
+          <w:sz w:val="24"/>
+          <w:szCs w:val="24"/>
+          <w:lang w:val="en-US"/>
+        </w:rPr>
+      </w:pPr>
+      <w:r>
+        <w:rPr>
+          <w:sz w:val="24"/>
+          <w:szCs w:val="24"/>
+          <w:lang w:val="en-US"/>
+        </w:rPr>
+        <w:t>(0.84)</w:t>
+      </w:r>
+      <w:r>
+        <w:rPr>
+          <w:sz w:val="24"/>
+          <w:szCs w:val="24"/>
+          <w:lang w:val="en-US"/>
+        </w:rPr>
+        <w:tab/>
+        <w:t>Gus B</w:t>
       </w:r>
     </w:p>
     <w:sectPr>
@@ -906,6 +1722,118 @@
 <file path=word/numbering.xml><?xml version="1.0" encoding="utf-8"?>
 <w:numbering xmlns:wpc="http://schemas.microsoft.com/office/word/2010/wordprocessingCanvas" xmlns:cx="http://schemas.microsoft.com/office/drawing/2014/chartex" xmlns:cx1="http://schemas.microsoft.com/office/drawing/2015/9/8/chartex" xmlns:cx2="http://schemas.microsoft.com/office/drawing/2015/10/21/chartex" xmlns:cx3="http://schemas.microsoft.com/office/drawing/2016/5/9/chartex" xmlns:cx4="http://schemas.microsoft.com/office/drawing/2016/5/10/chartex" xmlns:cx5="http://schemas.microsoft.com/office/drawing/2016/5/11/chartex" xmlns:cx6="http://schemas.microsoft.com/office/drawing/2016/5/12/chartex" xmlns:cx7="http://schemas.microsoft.com/office/drawing/2016/5/13/chartex" xmlns:cx8="http://schemas.microsoft.com/office/drawing/2016/5/14/chartex" xmlns:mc="http://schemas.openxmlformats.org/markup-compatibility/2006" xmlns:aink="http://schemas.microsoft.com/office/drawing/2016/ink" xmlns:am3d="http://schemas.microsoft.com/office/drawing/2017/model3d" xmlns:o="urn:schemas-microsoft-com:office:office" xmlns:oel="http://schemas.microsoft.com/office/2019/extlst" xmlns:r="http://schemas.openxmlformats.org/officeDocument/2006/relationships" xmlns:m="http://schemas.openxmlformats.org/officeDocument/2006/math" xmlns:v="urn:schemas-microsoft-com:vml" xmlns:wp14="http://schemas.microsoft.com/office/word/2010/wordprocessingDrawing" xmlns:wp="http://schemas.openxmlformats.org/drawingml/2006/wordprocessingDrawing" xmlns:w10="urn:schemas-microsoft-com:office:word" xmlns:w="http://schemas.openxmlformats.org/wordprocessingml/2006/main" xmlns:w14="http://schemas.microsoft.com/office/word/2010/wordml" xmlns:w15="http://schemas.microsoft.com/office/word/2012/wordml" xmlns:w16cex="http://schemas.microsoft.com/office/word/2018/wordml/cex" xmlns:w16cid="http://schemas.microsoft.com/office/word/2016/wordml/cid" xmlns:w16="http://schemas.microsoft.com/office/word/2018/wordml" xmlns:w16du="http://schemas.microsoft.com/office/word/2023/wordml/word16du" xmlns:w16sdtdh="http://schemas.microsoft.com/office/word/2020/wordml/sdtdatahash" xmlns:w16se="http://schemas.microsoft.com/office/word/2015/wordml/symex" xmlns:wpg="http://schemas.microsoft.com/office/word/2010/wordprocessingGroup" xmlns:wpi="http://schemas.microsoft.com/office/word/2010/wordprocessingInk" xmlns:wne="http://schemas.microsoft.com/office/word/2006/wordml" xmlns:wps="http://schemas.microsoft.com/office/word/2010/wordprocessingShape" mc:Ignorable="w14 w15 w16se w16cid w16 w16cex w16sdtdh wp14">
   <w:abstractNum w:abstractNumId="0" w15:restartNumberingAfterBreak="0">
+    <w:nsid w:val="17553FFC"/>
+    <w:multiLevelType w:val="hybridMultilevel"/>
+    <w:tmpl w:val="1272F0AE"/>
+    <w:lvl w:ilvl="0" w:tplc="80CA2F6E">
+      <w:numFmt w:val="bullet"/>
+      <w:lvlText w:val="-"/>
+      <w:lvlJc w:val="left"/>
+      <w:pPr>
+        <w:ind w:left="1080" w:hanging="360"/>
+      </w:pPr>
+      <w:rPr>
+        <w:rFonts w:ascii="Calibri" w:eastAsiaTheme="minorHAnsi" w:hAnsi="Calibri" w:cs="Calibri" w:hint="default"/>
+      </w:rPr>
+    </w:lvl>
+    <w:lvl w:ilvl="1" w:tplc="04090003" w:tentative="1">
+      <w:start w:val="1"/>
+      <w:numFmt w:val="bullet"/>
+      <w:lvlText w:val="o"/>
+      <w:lvlJc w:val="left"/>
+      <w:pPr>
+        <w:ind w:left="1800" w:hanging="360"/>
+      </w:pPr>
+      <w:rPr>
+        <w:rFonts w:ascii="Courier New" w:hAnsi="Courier New" w:cs="Courier New" w:hint="default"/>
+      </w:rPr>
+    </w:lvl>
+    <w:lvl w:ilvl="2" w:tplc="04090005" w:tentative="1">
+      <w:start w:val="1"/>
+      <w:numFmt w:val="bullet"/>
+      <w:lvlText w:val=""/>
+      <w:lvlJc w:val="left"/>
+      <w:pPr>
+        <w:ind w:left="2520" w:hanging="360"/>
+      </w:pPr>
+      <w:rPr>
+        <w:rFonts w:ascii="Wingdings" w:hAnsi="Wingdings" w:hint="default"/>
+      </w:rPr>
+    </w:lvl>
+    <w:lvl w:ilvl="3" w:tplc="04090001" w:tentative="1">
+      <w:start w:val="1"/>
+      <w:numFmt w:val="bullet"/>
+      <w:lvlText w:val=""/>
+      <w:lvlJc w:val="left"/>
+      <w:pPr>
+        <w:ind w:left="3240" w:hanging="360"/>
+      </w:pPr>
+      <w:rPr>
+        <w:rFonts w:ascii="Symbol" w:hAnsi="Symbol" w:hint="default"/>
+      </w:rPr>
+    </w:lvl>
+    <w:lvl w:ilvl="4" w:tplc="04090003" w:tentative="1">
+      <w:start w:val="1"/>
+      <w:numFmt w:val="bullet"/>
+      <w:lvlText w:val="o"/>
+      <w:lvlJc w:val="left"/>
+      <w:pPr>
+        <w:ind w:left="3960" w:hanging="360"/>
+      </w:pPr>
+      <w:rPr>
+        <w:rFonts w:ascii="Courier New" w:hAnsi="Courier New" w:cs="Courier New" w:hint="default"/>
+      </w:rPr>
+    </w:lvl>
+    <w:lvl w:ilvl="5" w:tplc="04090005" w:tentative="1">
+      <w:start w:val="1"/>
+      <w:numFmt w:val="bullet"/>
+      <w:lvlText w:val=""/>
+      <w:lvlJc w:val="left"/>
+      <w:pPr>
+        <w:ind w:left="4680" w:hanging="360"/>
+      </w:pPr>
+      <w:rPr>
+        <w:rFonts w:ascii="Wingdings" w:hAnsi="Wingdings" w:hint="default"/>
+      </w:rPr>
+    </w:lvl>
+    <w:lvl w:ilvl="6" w:tplc="04090001" w:tentative="1">
+      <w:start w:val="1"/>
+      <w:numFmt w:val="bullet"/>
+      <w:lvlText w:val=""/>
+      <w:lvlJc w:val="left"/>
+      <w:pPr>
+        <w:ind w:left="5400" w:hanging="360"/>
+      </w:pPr>
+      <w:rPr>
+        <w:rFonts w:ascii="Symbol" w:hAnsi="Symbol" w:hint="default"/>
+      </w:rPr>
+    </w:lvl>
+    <w:lvl w:ilvl="7" w:tplc="04090003" w:tentative="1">
+      <w:start w:val="1"/>
+      <w:numFmt w:val="bullet"/>
+      <w:lvlText w:val="o"/>
+      <w:lvlJc w:val="left"/>
+      <w:pPr>
+        <w:ind w:left="6120" w:hanging="360"/>
+      </w:pPr>
+      <w:rPr>
+        <w:rFonts w:ascii="Courier New" w:hAnsi="Courier New" w:cs="Courier New" w:hint="default"/>
+      </w:rPr>
+    </w:lvl>
+    <w:lvl w:ilvl="8" w:tplc="04090005" w:tentative="1">
+      <w:start w:val="1"/>
+      <w:numFmt w:val="bullet"/>
+      <w:lvlText w:val=""/>
+      <w:lvlJc w:val="left"/>
+      <w:pPr>
+        <w:ind w:left="6840" w:hanging="360"/>
+      </w:pPr>
+      <w:rPr>
+        <w:rFonts w:ascii="Wingdings" w:hAnsi="Wingdings" w:hint="default"/>
+      </w:rPr>
+    </w:lvl>
+  </w:abstractNum>
+  <w:abstractNum w:abstractNumId="1" w15:restartNumberingAfterBreak="0">
     <w:nsid w:val="559F7273"/>
     <w:multiLevelType w:val="hybridMultilevel"/>
     <w:tmpl w:val="03760AB6"/>
@@ -1017,7 +1945,7 @@
       </w:rPr>
     </w:lvl>
   </w:abstractNum>
-  <w:abstractNum w:abstractNumId="1" w15:restartNumberingAfterBreak="0">
+  <w:abstractNum w:abstractNumId="2" w15:restartNumberingAfterBreak="0">
     <w:nsid w:val="58D364E3"/>
     <w:multiLevelType w:val="hybridMultilevel"/>
     <w:tmpl w:val="FB8236F0"/>
@@ -1130,9 +2058,12 @@
     </w:lvl>
   </w:abstractNum>
   <w:num w:numId="1" w16cid:durableId="402142938">
+    <w:abstractNumId w:val="2"/>
+  </w:num>
+  <w:num w:numId="2" w16cid:durableId="758524915">
     <w:abstractNumId w:val="1"/>
   </w:num>
-  <w:num w:numId="2" w16cid:durableId="758524915">
+  <w:num w:numId="3" w16cid:durableId="1810705018">
     <w:abstractNumId w:val="0"/>
   </w:num>
 </w:numbering>

</xml_diff>